<commit_message>
fixec som timing problems
</commit_message>
<xml_diff>
--- a/Documentation.docx
+++ b/Documentation.docx
@@ -45,23 +45,7 @@
           <w:sz w:val="24"/>
           <w:szCs w:val="24"/>
         </w:rPr>
-        <w:t>Applikasjonen jeg har laget heter «</w:t>
-      </w:r>
-      <w:proofErr w:type="spellStart"/>
-      <w:r>
-        <w:rPr>
-          <w:sz w:val="24"/>
-          <w:szCs w:val="24"/>
-        </w:rPr>
-        <w:t>Airline</w:t>
-      </w:r>
-      <w:proofErr w:type="spellEnd"/>
-      <w:r>
-        <w:rPr>
-          <w:sz w:val="24"/>
-          <w:szCs w:val="24"/>
-        </w:rPr>
-        <w:t xml:space="preserve"> Manager». Det er et spill der man oppretter et</w:t>
+        <w:t>Applikasjonen jeg har laget heter «Airline Manager». Det er et spill der man oppretter et</w:t>
       </w:r>
       <w:r>
         <w:rPr>
@@ -279,15 +263,7 @@
         </w:rPr>
       </w:pPr>
       <w:r>
-        <w:t xml:space="preserve"> Hvilke deler av pensum i emnet dekkes i prosjektet, og på hvilken måte? (For eksempel bruk av arv, </w:t>
-      </w:r>
-      <w:proofErr w:type="spellStart"/>
-      <w:r>
-        <w:t>interface</w:t>
-      </w:r>
-      <w:proofErr w:type="spellEnd"/>
-      <w:r>
-        <w:t>, delegering osv.)</w:t>
+        <w:t xml:space="preserve"> Hvilke deler av pensum i emnet dekkes i prosjektet, og på hvilken måte? (For eksempel bruk av arv, interface, delegering osv.)</w:t>
       </w:r>
     </w:p>
     <w:p>
@@ -303,31 +279,13 @@
           <w:szCs w:val="24"/>
         </w:rPr>
       </w:pPr>
-      <w:proofErr w:type="spellStart"/>
-      <w:r>
-        <w:rPr>
-          <w:sz w:val="24"/>
-          <w:szCs w:val="24"/>
-        </w:rPr>
-        <w:t>Comparator</w:t>
-      </w:r>
-      <w:proofErr w:type="spellEnd"/>
-      <w:r>
-        <w:rPr>
-          <w:sz w:val="24"/>
-          <w:szCs w:val="24"/>
-        </w:rPr>
-        <w:t xml:space="preserve"> / </w:t>
-      </w:r>
-      <w:proofErr w:type="spellStart"/>
-      <w:r>
-        <w:rPr>
-          <w:sz w:val="24"/>
-          <w:szCs w:val="24"/>
-        </w:rPr>
-        <w:t>Comparable</w:t>
-      </w:r>
-      <w:proofErr w:type="spellEnd"/>
+      <w:r>
+        <w:rPr>
+          <w:sz w:val="24"/>
+          <w:szCs w:val="24"/>
+        </w:rPr>
+        <w:t>Arv</w:t>
+      </w:r>
     </w:p>
     <w:p>
       <w:pPr>
@@ -347,6 +305,48 @@
           <w:sz w:val="24"/>
           <w:szCs w:val="24"/>
         </w:rPr>
+        <w:t>City</w:t>
+      </w:r>
+    </w:p>
+    <w:p>
+      <w:pPr>
+        <w:pStyle w:val="Listeavsnitt"/>
+        <w:numPr>
+          <w:ilvl w:val="1"/>
+          <w:numId w:val="1"/>
+        </w:numPr>
+        <w:spacing w:line="360" w:lineRule="auto"/>
+        <w:rPr>
+          <w:sz w:val="24"/>
+          <w:szCs w:val="24"/>
+        </w:rPr>
+      </w:pPr>
+      <w:r>
+        <w:rPr>
+          <w:sz w:val="24"/>
+          <w:szCs w:val="24"/>
+        </w:rPr>
+        <w:t>Comparator / Comparable</w:t>
+      </w:r>
+    </w:p>
+    <w:p>
+      <w:pPr>
+        <w:pStyle w:val="Listeavsnitt"/>
+        <w:numPr>
+          <w:ilvl w:val="2"/>
+          <w:numId w:val="1"/>
+        </w:numPr>
+        <w:spacing w:line="360" w:lineRule="auto"/>
+        <w:rPr>
+          <w:sz w:val="24"/>
+          <w:szCs w:val="24"/>
+        </w:rPr>
+      </w:pPr>
+      <w:r>
+        <w:rPr>
+          <w:sz w:val="24"/>
+          <w:szCs w:val="24"/>
+        </w:rPr>
         <w:t>Airport</w:t>
       </w:r>
     </w:p>
@@ -363,7 +363,6 @@
           <w:szCs w:val="24"/>
         </w:rPr>
       </w:pPr>
-      <w:proofErr w:type="spellStart"/>
       <w:r>
         <w:rPr>
           <w:sz w:val="24"/>
@@ -371,7 +370,6 @@
         </w:rPr>
         <w:t>Distancecomparator</w:t>
       </w:r>
-      <w:proofErr w:type="spellEnd"/>
     </w:p>
     <w:p>
       <w:pPr>
@@ -386,49 +384,6 @@
           <w:szCs w:val="24"/>
         </w:rPr>
       </w:pPr>
-      <w:r>
-        <w:rPr>
-          <w:sz w:val="24"/>
-          <w:szCs w:val="24"/>
-        </w:rPr>
-        <w:t>Arv</w:t>
-      </w:r>
-    </w:p>
-    <w:p>
-      <w:pPr>
-        <w:pStyle w:val="Listeavsnitt"/>
-        <w:numPr>
-          <w:ilvl w:val="2"/>
-          <w:numId w:val="1"/>
-        </w:numPr>
-        <w:spacing w:line="360" w:lineRule="auto"/>
-        <w:rPr>
-          <w:sz w:val="24"/>
-          <w:szCs w:val="24"/>
-        </w:rPr>
-      </w:pPr>
-      <w:r>
-        <w:rPr>
-          <w:sz w:val="24"/>
-          <w:szCs w:val="24"/>
-        </w:rPr>
-        <w:t>City</w:t>
-      </w:r>
-    </w:p>
-    <w:p>
-      <w:pPr>
-        <w:pStyle w:val="Listeavsnitt"/>
-        <w:numPr>
-          <w:ilvl w:val="1"/>
-          <w:numId w:val="1"/>
-        </w:numPr>
-        <w:spacing w:line="360" w:lineRule="auto"/>
-        <w:rPr>
-          <w:sz w:val="24"/>
-          <w:szCs w:val="24"/>
-        </w:rPr>
-      </w:pPr>
-      <w:proofErr w:type="spellStart"/>
       <w:r>
         <w:rPr>
           <w:sz w:val="24"/>
@@ -437,7 +392,6 @@
         <w:lastRenderedPageBreak/>
         <w:t>Iterator</w:t>
       </w:r>
-      <w:proofErr w:type="spellEnd"/>
     </w:p>
     <w:p>
       <w:pPr>
@@ -452,7 +406,6 @@
           <w:szCs w:val="24"/>
         </w:rPr>
       </w:pPr>
-      <w:proofErr w:type="spellStart"/>
       <w:r>
         <w:rPr>
           <w:sz w:val="24"/>
@@ -460,7 +413,6 @@
         </w:rPr>
         <w:t>PlaneIterator</w:t>
       </w:r>
-      <w:proofErr w:type="spellEnd"/>
     </w:p>
     <w:p>
       <w:pPr>
@@ -517,7 +469,6 @@
           <w:szCs w:val="24"/>
         </w:rPr>
       </w:pPr>
-      <w:proofErr w:type="spellStart"/>
       <w:r>
         <w:rPr>
           <w:sz w:val="24"/>
@@ -525,7 +476,6 @@
         </w:rPr>
         <w:t>FlightDistance</w:t>
       </w:r>
-      <w:proofErr w:type="spellEnd"/>
     </w:p>
     <w:p>
       <w:pPr>
@@ -563,11 +513,9 @@
           <w:szCs w:val="24"/>
         </w:rPr>
       </w:pPr>
-      <w:proofErr w:type="spellStart"/>
       <w:r>
         <w:t>GameSave</w:t>
       </w:r>
-      <w:proofErr w:type="spellEnd"/>
     </w:p>
     <w:p>
       <w:pPr>
@@ -582,11 +530,9 @@
           <w:szCs w:val="24"/>
         </w:rPr>
       </w:pPr>
-      <w:proofErr w:type="spellStart"/>
       <w:r>
         <w:t>GameFileLoader</w:t>
       </w:r>
-      <w:proofErr w:type="spellEnd"/>
     </w:p>
     <w:p>
       <w:pPr>
@@ -601,14 +547,12 @@
           <w:szCs w:val="24"/>
         </w:rPr>
       </w:pPr>
-      <w:proofErr w:type="spellStart"/>
       <w:r>
         <w:t>SecondClockListene</w:t>
       </w:r>
       <w:r>
         <w:t>r</w:t>
       </w:r>
-      <w:proofErr w:type="spellEnd"/>
     </w:p>
     <w:p>
       <w:pPr>
@@ -623,19 +567,9 @@
           <w:szCs w:val="24"/>
         </w:rPr>
       </w:pPr>
-      <w:proofErr w:type="spellStart"/>
-      <w:r>
-        <w:t>Observable</w:t>
-      </w:r>
-      <w:proofErr w:type="spellEnd"/>
-      <w:r>
-        <w:t>/</w:t>
-      </w:r>
-      <w:proofErr w:type="spellStart"/>
-      <w:r>
-        <w:t>Observed</w:t>
-      </w:r>
-      <w:proofErr w:type="spellEnd"/>
+      <w:r>
+        <w:t>Observable/Observed</w:t>
+      </w:r>
     </w:p>
     <w:p>
       <w:pPr>
@@ -684,13 +618,8 @@
           <w:szCs w:val="24"/>
         </w:rPr>
       </w:pPr>
-      <w:proofErr w:type="spellStart"/>
-      <w:r>
-        <w:t>Abstact</w:t>
-      </w:r>
-      <w:proofErr w:type="spellEnd"/>
-      <w:r>
-        <w:t xml:space="preserve"> ??</w:t>
+      <w:r>
+        <w:t>Abstact ??</w:t>
       </w:r>
     </w:p>
     <w:p>
@@ -707,23 +636,7 @@
         </w:rPr>
       </w:pPr>
       <w:r>
-        <w:t>Hvordan forholder koden deres seg til Model-</w:t>
-      </w:r>
-      <w:proofErr w:type="spellStart"/>
-      <w:r>
-        <w:t>View</w:t>
-      </w:r>
-      <w:proofErr w:type="spellEnd"/>
-      <w:r>
-        <w:t>-Controller-prinsippet? (Merk: det er ikke nødvendig at koden er helt perfekt i forhold til Model-</w:t>
-      </w:r>
-      <w:proofErr w:type="spellStart"/>
-      <w:r>
-        <w:t>View</w:t>
-      </w:r>
-      <w:proofErr w:type="spellEnd"/>
-      <w:r>
-        <w:t>-Controller standarder for å få full uttelling på dette spørsmålet. Det er mulig (og bra) å reflektere rundt svakheter i egen kode)</w:t>
+        <w:t>Hvordan forholder koden deres seg til Model-View-Controller-prinsippet? (Merk: det er ikke nødvendig at koden er helt perfekt i forhold til Model-View-Controller standarder for å få full uttelling på dette spørsmålet. Det er mulig (og bra) å reflektere rundt svakheter i egen kode)</w:t>
       </w:r>
     </w:p>
     <w:p>
@@ -777,23 +690,7 @@
         </w:rPr>
       </w:pPr>
       <w:r>
-        <w:t xml:space="preserve">Usikker på hvordan man skal implementere en klokke til spillet. Jeg ville ikke koble spillet direkte til kontrollen, så jeg tenkte det beste var å gjøre controllen en </w:t>
-      </w:r>
-      <w:proofErr w:type="spellStart"/>
-      <w:r>
-        <w:t>SecondClockListener</w:t>
-      </w:r>
-      <w:proofErr w:type="spellEnd"/>
-      <w:r>
-        <w:t xml:space="preserve"> og at klokka kan kalle på metoden </w:t>
-      </w:r>
-      <w:proofErr w:type="spellStart"/>
-      <w:r>
-        <w:t>tick</w:t>
-      </w:r>
-      <w:proofErr w:type="spellEnd"/>
-      <w:r>
-        <w:t xml:space="preserve"> for å holde kontrollen oppdatert.</w:t>
+        <w:t>Usikker på hvordan man skal implementere en klokke til spillet. Jeg ville ikke koble spillet direkte til kontrollen, så jeg tenkte det beste var å gjøre controllen en SecondClockListener og at klokka kan kalle på metoden tick for å holde kontrollen oppdatert.</w:t>
       </w:r>
     </w:p>
     <w:p>
@@ -827,15 +724,7 @@
         </w:rPr>
       </w:pPr>
       <w:r>
-        <w:t xml:space="preserve">Ikke valgt å teste </w:t>
-      </w:r>
-      <w:proofErr w:type="spellStart"/>
-      <w:r>
-        <w:t>gettere</w:t>
-      </w:r>
-      <w:proofErr w:type="spellEnd"/>
-      <w:r>
-        <w:t xml:space="preserve"> og settere da disse er enkle</w:t>
+        <w:t>Ikke valgt å teste gettere og settere da disse er enkle</w:t>
       </w:r>
       <w:r>
         <w:t>.</w:t>
@@ -855,15 +744,7 @@
         </w:rPr>
       </w:pPr>
       <w:r>
-        <w:t xml:space="preserve">Tester de viktigste delene av spillet. Passe på at interne regler følges, så ikke et flyselskap kan kjøpe fly uten penger, ta av uten penger, at reisende oppdateres, at </w:t>
-      </w:r>
-      <w:proofErr w:type="spellStart"/>
-      <w:r>
-        <w:t>userInput</w:t>
-      </w:r>
-      <w:proofErr w:type="spellEnd"/>
-      <w:r>
-        <w:t xml:space="preserve"> ikke er ulovlige, at posisjonen til objekter er riktig (Passasjer)</w:t>
+        <w:t>Tester de viktigste delene av spillet. Passe på at interne regler følges, så ikke et flyselskap kan kjøpe fly uten penger, ta av uten penger, at reisende oppdateres, at userInput ikke er ulovlige, at posisjonen til objekter er riktig (Passasjer)</w:t>
       </w:r>
       <w:r>
         <w:t>, regler for takeoff og landing for å unngå at andre deler av koden feiler.</w:t>
@@ -883,15 +764,7 @@
         </w:rPr>
       </w:pPr>
       <w:r>
-        <w:t xml:space="preserve">Har ikke klart å få en test til å funke. Får visuelt riktig resultat, men ikke </w:t>
-      </w:r>
-      <w:proofErr w:type="spellStart"/>
-      <w:r>
-        <w:t>kodevis</w:t>
-      </w:r>
-      <w:proofErr w:type="spellEnd"/>
-      <w:r>
-        <w:t>.</w:t>
+        <w:t>Har ikke klart å få en test til å funke. Får visuelt riktig resultat, men ikke kodevis.</w:t>
       </w:r>
     </w:p>
     <w:p>
@@ -926,47 +799,7 @@
         </w:rPr>
       </w:pPr>
       <w:r>
-        <w:t xml:space="preserve">Tanken var å opprette flyene og </w:t>
-      </w:r>
-      <w:proofErr w:type="spellStart"/>
-      <w:r>
-        <w:t>airline</w:t>
-      </w:r>
-      <w:proofErr w:type="spellEnd"/>
-      <w:r>
-        <w:t xml:space="preserve"> ved </w:t>
-      </w:r>
-      <w:proofErr w:type="spellStart"/>
-      <w:r>
-        <w:t>load</w:t>
-      </w:r>
-      <w:proofErr w:type="spellEnd"/>
-      <w:r>
-        <w:t xml:space="preserve"> samtidig, og kun tillate at </w:t>
-      </w:r>
-      <w:proofErr w:type="spellStart"/>
-      <w:r>
-        <w:t>kontrukøren</w:t>
-      </w:r>
-      <w:proofErr w:type="spellEnd"/>
-      <w:r>
-        <w:t xml:space="preserve"> kunne ta inn fly uten betaling, men det var ingen god måte å gjøre det på med restriksjonene rundt </w:t>
-      </w:r>
-      <w:proofErr w:type="spellStart"/>
-      <w:r>
-        <w:t>filskriving</w:t>
-      </w:r>
-      <w:proofErr w:type="spellEnd"/>
-      <w:r>
-        <w:t xml:space="preserve"> og lesing. Derfor la jeg på at metodene for å </w:t>
-      </w:r>
-      <w:proofErr w:type="spellStart"/>
-      <w:r>
-        <w:t>reopprette</w:t>
-      </w:r>
-      <w:proofErr w:type="spellEnd"/>
-      <w:r>
-        <w:t xml:space="preserve"> data måtte ha med signaturen til en gamesavehandler for å fungere.</w:t>
+        <w:t>Tanken var å opprette flyene og airline ved load samtidig, og kun tillate at kontrukøren kunne ta inn fly uten betaling, men det var ingen god måte å gjøre det på med restriksjonene rundt filskriving og lesing. Derfor la jeg på at metodene for å reopprette data måtte ha med signaturen til en gamesavehandler for å fungere.</w:t>
       </w:r>
     </w:p>
     <w:p>
@@ -983,39 +816,7 @@
         </w:rPr>
       </w:pPr>
       <w:r>
-        <w:t xml:space="preserve">Koden er preget av at jeg ikke har mye erfaring med </w:t>
-      </w:r>
-      <w:proofErr w:type="spellStart"/>
-      <w:r>
-        <w:t>javaFX</w:t>
-      </w:r>
-      <w:proofErr w:type="spellEnd"/>
-      <w:r>
-        <w:t xml:space="preserve">, og at noe funksjonalitet ville vært skrevet på en helt annen måte hadde jeg visst mulighetene til </w:t>
-      </w:r>
-      <w:proofErr w:type="spellStart"/>
-      <w:r>
-        <w:t>JavaFX</w:t>
-      </w:r>
-      <w:proofErr w:type="spellEnd"/>
-      <w:r>
-        <w:t xml:space="preserve">. Visste </w:t>
-      </w:r>
-      <w:proofErr w:type="spellStart"/>
-      <w:r>
-        <w:t>f.eks</w:t>
-      </w:r>
-      <w:proofErr w:type="spellEnd"/>
-      <w:r>
-        <w:t xml:space="preserve"> ikke at «</w:t>
-      </w:r>
-      <w:proofErr w:type="spellStart"/>
-      <w:r>
-        <w:t>button</w:t>
-      </w:r>
-      <w:proofErr w:type="spellEnd"/>
-      <w:r>
-        <w:t xml:space="preserve">» kunne ta vare på objektet i seg. </w:t>
+        <w:t xml:space="preserve">Koden er preget av at jeg ikke har mye erfaring med javaFX, og at noe funksjonalitet ville vært skrevet på en helt annen måte hadde jeg visst mulighetene til JavaFX. Visste f.eks ikke at «button» kunne ta vare på objektet i seg. </w:t>
       </w:r>
     </w:p>
     <w:p>
@@ -1032,15 +833,7 @@
         </w:rPr>
       </w:pPr>
       <w:r>
-        <w:t xml:space="preserve">Burde definitivt ha valgt et mindre prosjekt. Ble massivt, med mange filer, og koblinger som gjorde at filbehandlingen er knotete. Har gjort klart for funksjonalitet jeg ikke rekker å lage, som </w:t>
-      </w:r>
-      <w:proofErr w:type="spellStart"/>
-      <w:r>
-        <w:t>liveries</w:t>
-      </w:r>
-      <w:proofErr w:type="spellEnd"/>
-      <w:r>
-        <w:t xml:space="preserve"> til flyene. Men det var noe jeg var interessert i å få til å funke, og ikke noe som var kjedelig å jobbe med.</w:t>
+        <w:t>Burde definitivt ha valgt et mindre prosjekt. Ble massivt, med mange filer, og koblinger som gjorde at filbehandlingen er knotete. Har gjort klart for funksjonalitet jeg ikke rekker å lage, som liveries til flyene. Men det var noe jeg var interessert i å få til å funke, og ikke noe som var kjedelig å jobbe med.</w:t>
       </w:r>
     </w:p>
     <w:p>

</xml_diff>